<commit_message>
doc (plannification): changement Sprint planning 2
</commit_message>
<xml_diff>
--- a/Sprint2/DailyScrum-SprintPlanning-Sp2.docx
+++ b/Sprint2/DailyScrum-SprintPlanning-Sp2.docx
@@ -148,10 +148,7 @@
         </w:numPr>
       </w:pPr>
       <w:r>
-        <w:t>Journal</w:t>
-      </w:r>
-      <w:r>
-        <w:t xml:space="preserve"> sport, nutrition et bien-être</w:t>
+        <w:t>Journal sport, nutrition et bien-être</w:t>
       </w:r>
     </w:p>
     <w:p>
@@ -162,10 +159,7 @@
         </w:numPr>
       </w:pPr>
       <w:r>
-        <w:t>Saisie</w:t>
-      </w:r>
-      <w:r>
-        <w:t xml:space="preserve"> et stockage des données</w:t>
+        <w:t>Saisie et stockage des données</w:t>
       </w:r>
     </w:p>
     <w:p>
@@ -176,15 +170,18 @@
         </w:numPr>
       </w:pPr>
       <w:r>
-        <w:t>Consultation</w:t>
-      </w:r>
-      <w:r>
-        <w:t xml:space="preserve"> simple des entrées</w:t>
+        <w:t>Consultation simple des entrées</w:t>
       </w:r>
     </w:p>
     <w:p>
       <w:r>
-        <w:t>Le Sprint 2 vise à améliorer l’expérience utilisateur, rendre les données plus lisibles et stabiliser l’application.</w:t>
+        <w:t>Le Sprint 2 vise à améliorer l’expérience utilisateur,</w:t>
+      </w:r>
+      <w:r>
+        <w:t xml:space="preserve"> ajoute de nouvelle fonctionnalité, tels que des objectifs de sommeil, d’hydratation et de sport, ajoute aussi des indicateurs simples pour les objectifs atteints et non atteints</w:t>
+      </w:r>
+      <w:r>
+        <w:t>.</w:t>
       </w:r>
     </w:p>
     <w:p>
@@ -225,7 +222,13 @@
         </w:numPr>
       </w:pPr>
       <w:r>
-        <w:t>En tant qu’étudiant, je veux visualiser mes statistiques sport afin de comprendre mon activité physique.</w:t>
+        <w:t>En tant qu’étudiant, je veux visualiser mes statistiques sport afin</w:t>
+      </w:r>
+      <w:r>
+        <w:t xml:space="preserve"> de me renseigner sur mon activité physique</w:t>
+      </w:r>
+      <w:r>
+        <w:t>.</w:t>
       </w:r>
     </w:p>
     <w:p>
@@ -236,7 +239,13 @@
         </w:numPr>
       </w:pPr>
       <w:r>
-        <w:t>En tant qu’étudiant, je veux voir un résumé nutritionnel afin d’identifier mes habitudes alimentaires.</w:t>
+        <w:t>En tant qu’étudiant, je</w:t>
+      </w:r>
+      <w:r>
+        <w:t xml:space="preserve"> veux pouvoir me fixer un objectif d’hydratation afin d’améliorer ma consommation d’eau</w:t>
+      </w:r>
+      <w:r>
+        <w:t>.</w:t>
       </w:r>
     </w:p>
     <w:p>
@@ -247,8 +256,60 @@
         </w:numPr>
       </w:pPr>
       <w:r>
-        <w:t>En tant qu’étudiant, je veux consulter un aperçu de mon bien-être afin d’observer mon évolution (sommeil, eau, humeur).</w:t>
-      </w:r>
+        <w:t xml:space="preserve">En tant qu’étudiant, je veux consulter </w:t>
+      </w:r>
+      <w:r>
+        <w:t>des objectifs de sommeil afin de mieux dormir.</w:t>
+      </w:r>
+    </w:p>
+    <w:p>
+      <w:pPr>
+        <w:numPr>
+          <w:ilvl w:val="0"/>
+          <w:numId w:val="2"/>
+        </w:numPr>
+      </w:pPr>
+      <w:r>
+        <w:t>En tant qu’utilisateur, je veux avoir un indicateur simple afin de trouver facilement mes objectifs atteint et non atteint.</w:t>
+      </w:r>
+    </w:p>
+    <w:p>
+      <w:pPr>
+        <w:numPr>
+          <w:ilvl w:val="0"/>
+          <w:numId w:val="2"/>
+        </w:numPr>
+      </w:pPr>
+      <w:r>
+        <w:t>En tant qu’utilisateur, je veux avoir la possibilité de changer les paramètres afin de pouvoir personnalisé l’application</w:t>
+      </w:r>
+    </w:p>
+    <w:p>
+      <w:pPr>
+        <w:numPr>
+          <w:ilvl w:val="0"/>
+          <w:numId w:val="2"/>
+        </w:numPr>
+      </w:pPr>
+      <w:r>
+        <w:t>En tant qu’utilisateur, je souhaite que les indicateurs se mettent à jours automatiquement afin de profiter de l’application.</w:t>
+      </w:r>
+    </w:p>
+    <w:p>
+      <w:pPr>
+        <w:rPr>
+          <w:b/>
+          <w:bCs/>
+        </w:rPr>
+      </w:pPr>
+    </w:p>
+    <w:p>
+      <w:pPr>
+        <w:rPr>
+          <w:b/>
+          <w:bCs/>
+        </w:rPr>
+      </w:pPr>
     </w:p>
     <w:p>
       <w:pPr>
@@ -278,17 +339,6 @@
     </w:p>
     <w:p>
       <w:pPr>
-        <w:numPr>
-          <w:ilvl w:val="0"/>
-          <w:numId w:val="3"/>
-        </w:numPr>
-      </w:pPr>
-      <w:r>
-        <w:t>En tant qu’étudiant, je veux trier les entrées pour améliorer la lisibilité.</w:t>
-      </w:r>
-    </w:p>
-    <w:p>
-      <w:pPr>
         <w:rPr>
           <w:b/>
           <w:bCs/>
@@ -321,19 +371,7 @@
         </w:numPr>
       </w:pPr>
       <w:r>
-        <w:lastRenderedPageBreak/>
         <w:t>En tant qu’utilisateur, je veux des champs validés automatiquement pour éviter les erreurs.</w:t>
-      </w:r>
-    </w:p>
-    <w:p>
-      <w:pPr>
-        <w:numPr>
-          <w:ilvl w:val="0"/>
-          <w:numId w:val="4"/>
-        </w:numPr>
-      </w:pPr>
-      <w:r>
-        <w:t>En tant qu’utilisateur, je veux une interface plus lisible (organisation, icônes, cohérence).</w:t>
       </w:r>
     </w:p>
     <w:sectPr>
@@ -2286,6 +2324,7 @@
   <w:style w:type="character" w:default="1" w:styleId="Policepardfaut">
     <w:name w:val="Default Paragraph Font"/>
     <w:uiPriority w:val="1"/>
+    <w:semiHidden/>
     <w:unhideWhenUsed/>
   </w:style>
   <w:style w:type="table" w:default="1" w:styleId="TableauNormal">

</xml_diff>